<commit_message>
bao cao tuan 8, cap nhat code, nop bao cao
</commit_message>
<xml_diff>
--- a/progress-report/BaoCaotuan7/Báo cáo tiến độ tuần 7.docx
+++ b/progress-report/BaoCaotuan7/Báo cáo tiến độ tuần 7.docx
@@ -1,6 +1,6 @@
 
 <file path=word/document.xml><?xml version="1.0" encoding="utf-8"?>
-<w:document xmlns:wpc="http://schemas.microsoft.com/office/word/2010/wordprocessingCanvas" xmlns:cx="http://schemas.microsoft.com/office/drawing/2014/chartex" xmlns:cx1="http://schemas.microsoft.com/office/drawing/2015/9/8/chartex" xmlns:cx2="http://schemas.microsoft.com/office/drawing/2015/10/21/chartex" xmlns:cx3="http://schemas.microsoft.com/office/drawing/2016/5/9/chartex" xmlns:cx4="http://schemas.microsoft.com/office/drawing/2016/5/10/chartex" xmlns:cx5="http://schemas.microsoft.com/office/drawing/2016/5/11/chartex" xmlns:cx6="http://schemas.microsoft.com/office/drawing/2016/5/12/chartex" xmlns:cx7="http://schemas.microsoft.com/office/drawing/2016/5/13/chartex" xmlns:cx8="http://schemas.microsoft.com/office/drawing/2016/5/14/chartex" xmlns:mc="http://schemas.openxmlformats.org/markup-compatibility/2006" xmlns:aink="http://schemas.microsoft.com/office/drawing/2016/ink" xmlns:am3d="http://schemas.microsoft.com/office/drawing/2017/model3d" xmlns:o="urn:schemas-microsoft-com:office:office" xmlns:oel="http://schemas.microsoft.com/office/2019/extlst" xmlns:r="http://schemas.openxmlformats.org/officeDocument/2006/relationships" xmlns:m="http://schemas.openxmlformats.org/officeDocument/2006/math" xmlns:v="urn:schemas-microsoft-com:vml" xmlns:wp14="http://schemas.microsoft.com/office/word/2010/wordprocessingDrawing" xmlns:wp="http://schemas.openxmlformats.org/drawingml/2006/wordprocessingDrawing" xmlns:w10="urn:schemas-microsoft-com:office:word" xmlns:w="http://schemas.openxmlformats.org/wordprocessingml/2006/main" xmlns:w14="http://schemas.microsoft.com/office/word/2010/wordml" xmlns:w15="http://schemas.microsoft.com/office/word/2012/wordml" xmlns:w16cex="http://schemas.microsoft.com/office/word/2018/wordml/cex" xmlns:w16cid="http://schemas.microsoft.com/office/word/2016/wordml/cid" xmlns:w16="http://schemas.microsoft.com/office/word/2018/wordml" xmlns:w16du="http://schemas.microsoft.com/office/word/2023/wordml/word16du" xmlns:w16sdtdh="http://schemas.microsoft.com/office/word/2020/wordml/sdtdatahash" xmlns:w16se="http://schemas.microsoft.com/office/word/2015/wordml/symex" xmlns:wpg="http://schemas.microsoft.com/office/word/2010/wordprocessingGroup" xmlns:wpi="http://schemas.microsoft.com/office/word/2010/wordprocessingInk" xmlns:wne="http://schemas.microsoft.com/office/word/2006/wordml" xmlns:wps="http://schemas.microsoft.com/office/word/2010/wordprocessingShape" mc:Ignorable="w14 w15 w16se w16cid w16 w16cex w16sdtdh w16du wp14">
+<w:document xmlns:wpc="http://schemas.microsoft.com/office/word/2010/wordprocessingCanvas" xmlns:cx="http://schemas.microsoft.com/office/drawing/2014/chartex" xmlns:cx1="http://schemas.microsoft.com/office/drawing/2015/9/8/chartex" xmlns:cx2="http://schemas.microsoft.com/office/drawing/2015/10/21/chartex" xmlns:cx3="http://schemas.microsoft.com/office/drawing/2016/5/9/chartex" xmlns:cx4="http://schemas.microsoft.com/office/drawing/2016/5/10/chartex" xmlns:cx5="http://schemas.microsoft.com/office/drawing/2016/5/11/chartex" xmlns:cx6="http://schemas.microsoft.com/office/drawing/2016/5/12/chartex" xmlns:cx7="http://schemas.microsoft.com/office/drawing/2016/5/13/chartex" xmlns:cx8="http://schemas.microsoft.com/office/drawing/2016/5/14/chartex" xmlns:mc="http://schemas.openxmlformats.org/markup-compatibility/2006" xmlns:aink="http://schemas.microsoft.com/office/drawing/2016/ink" xmlns:am3d="http://schemas.microsoft.com/office/drawing/2017/model3d" xmlns:o="urn:schemas-microsoft-com:office:office" xmlns:oel="http://schemas.microsoft.com/office/2019/extlst" xmlns:r="http://schemas.openxmlformats.org/officeDocument/2006/relationships" xmlns:m="http://schemas.openxmlformats.org/officeDocument/2006/math" xmlns:v="urn:schemas-microsoft-com:vml" xmlns:wp14="http://schemas.microsoft.com/office/word/2010/wordprocessingDrawing" xmlns:wp="http://schemas.openxmlformats.org/drawingml/2006/wordprocessingDrawing" xmlns:w10="urn:schemas-microsoft-com:office:word" xmlns:w="http://schemas.openxmlformats.org/wordprocessingml/2006/main" xmlns:w14="http://schemas.microsoft.com/office/word/2010/wordml" xmlns:w15="http://schemas.microsoft.com/office/word/2012/wordml" xmlns:w16cex="http://schemas.microsoft.com/office/word/2018/wordml/cex" xmlns:w16cid="http://schemas.microsoft.com/office/word/2016/wordml/cid" xmlns:w16="http://schemas.microsoft.com/office/word/2018/wordml" xmlns:w16du="http://schemas.microsoft.com/office/word/2023/wordml/word16du" xmlns:w16sdtdh="http://schemas.microsoft.com/office/word/2020/wordml/sdtdatahash" xmlns:w16sdtfl="http://schemas.microsoft.com/office/word/2024/wordml/sdtformatlock" xmlns:w16se="http://schemas.microsoft.com/office/word/2015/wordml/symex" xmlns:wpg="http://schemas.microsoft.com/office/word/2010/wordprocessingGroup" xmlns:wpi="http://schemas.microsoft.com/office/word/2010/wordprocessingInk" xmlns:wne="http://schemas.microsoft.com/office/word/2006/wordml" xmlns:wps="http://schemas.microsoft.com/office/word/2010/wordprocessingShape" mc:Ignorable="w14 w15 w16se w16cid w16 w16cex w16sdtdh w16sdtfl w16du wp14">
   <w:body>
     <w:p>
       <w:pPr>
@@ -41,7 +41,7 @@
           <w:bCs/>
           <w:lang w:val="vi-VN"/>
         </w:rPr>
-        <w:t>6</w:t>
+        <w:t>7</w:t>
       </w:r>
     </w:p>
     <w:p>
@@ -1072,7 +1072,7 @@
 </file>
 
 <file path=word/numbering.xml><?xml version="1.0" encoding="utf-8"?>
-<w:numbering xmlns:wpc="http://schemas.microsoft.com/office/word/2010/wordprocessingCanvas" xmlns:cx="http://schemas.microsoft.com/office/drawing/2014/chartex" xmlns:cx1="http://schemas.microsoft.com/office/drawing/2015/9/8/chartex" xmlns:cx2="http://schemas.microsoft.com/office/drawing/2015/10/21/chartex" xmlns:cx3="http://schemas.microsoft.com/office/drawing/2016/5/9/chartex" xmlns:cx4="http://schemas.microsoft.com/office/drawing/2016/5/10/chartex" xmlns:cx5="http://schemas.microsoft.com/office/drawing/2016/5/11/chartex" xmlns:cx6="http://schemas.microsoft.com/office/drawing/2016/5/12/chartex" xmlns:cx7="http://schemas.microsoft.com/office/drawing/2016/5/13/chartex" xmlns:cx8="http://schemas.microsoft.com/office/drawing/2016/5/14/chartex" xmlns:mc="http://schemas.openxmlformats.org/markup-compatibility/2006" xmlns:aink="http://schemas.microsoft.com/office/drawing/2016/ink" xmlns:am3d="http://schemas.microsoft.com/office/drawing/2017/model3d" xmlns:o="urn:schemas-microsoft-com:office:office" xmlns:oel="http://schemas.microsoft.com/office/2019/extlst" xmlns:r="http://schemas.openxmlformats.org/officeDocument/2006/relationships" xmlns:m="http://schemas.openxmlformats.org/officeDocument/2006/math" xmlns:v="urn:schemas-microsoft-com:vml" xmlns:wp14="http://schemas.microsoft.com/office/word/2010/wordprocessingDrawing" xmlns:wp="http://schemas.openxmlformats.org/drawingml/2006/wordprocessingDrawing" xmlns:w10="urn:schemas-microsoft-com:office:word" xmlns:w="http://schemas.openxmlformats.org/wordprocessingml/2006/main" xmlns:w14="http://schemas.microsoft.com/office/word/2010/wordml" xmlns:w15="http://schemas.microsoft.com/office/word/2012/wordml" xmlns:w16cex="http://schemas.microsoft.com/office/word/2018/wordml/cex" xmlns:w16cid="http://schemas.microsoft.com/office/word/2016/wordml/cid" xmlns:w16="http://schemas.microsoft.com/office/word/2018/wordml" xmlns:w16du="http://schemas.microsoft.com/office/word/2023/wordml/word16du" xmlns:w16sdtdh="http://schemas.microsoft.com/office/word/2020/wordml/sdtdatahash" xmlns:w16se="http://schemas.microsoft.com/office/word/2015/wordml/symex" xmlns:wpg="http://schemas.microsoft.com/office/word/2010/wordprocessingGroup" xmlns:wpi="http://schemas.microsoft.com/office/word/2010/wordprocessingInk" xmlns:wne="http://schemas.microsoft.com/office/word/2006/wordml" xmlns:wps="http://schemas.microsoft.com/office/word/2010/wordprocessingShape" mc:Ignorable="w14 w15 w16se w16cid w16 w16cex w16sdtdh w16du wp14">
+<w:numbering xmlns:wpc="http://schemas.microsoft.com/office/word/2010/wordprocessingCanvas" xmlns:cx="http://schemas.microsoft.com/office/drawing/2014/chartex" xmlns:cx1="http://schemas.microsoft.com/office/drawing/2015/9/8/chartex" xmlns:cx2="http://schemas.microsoft.com/office/drawing/2015/10/21/chartex" xmlns:cx3="http://schemas.microsoft.com/office/drawing/2016/5/9/chartex" xmlns:cx4="http://schemas.microsoft.com/office/drawing/2016/5/10/chartex" xmlns:cx5="http://schemas.microsoft.com/office/drawing/2016/5/11/chartex" xmlns:cx6="http://schemas.microsoft.com/office/drawing/2016/5/12/chartex" xmlns:cx7="http://schemas.microsoft.com/office/drawing/2016/5/13/chartex" xmlns:cx8="http://schemas.microsoft.com/office/drawing/2016/5/14/chartex" xmlns:mc="http://schemas.openxmlformats.org/markup-compatibility/2006" xmlns:aink="http://schemas.microsoft.com/office/drawing/2016/ink" xmlns:am3d="http://schemas.microsoft.com/office/drawing/2017/model3d" xmlns:o="urn:schemas-microsoft-com:office:office" xmlns:oel="http://schemas.microsoft.com/office/2019/extlst" xmlns:r="http://schemas.openxmlformats.org/officeDocument/2006/relationships" xmlns:m="http://schemas.openxmlformats.org/officeDocument/2006/math" xmlns:v="urn:schemas-microsoft-com:vml" xmlns:wp14="http://schemas.microsoft.com/office/word/2010/wordprocessingDrawing" xmlns:wp="http://schemas.openxmlformats.org/drawingml/2006/wordprocessingDrawing" xmlns:w10="urn:schemas-microsoft-com:office:word" xmlns:w="http://schemas.openxmlformats.org/wordprocessingml/2006/main" xmlns:w14="http://schemas.microsoft.com/office/word/2010/wordml" xmlns:w15="http://schemas.microsoft.com/office/word/2012/wordml" xmlns:w16cex="http://schemas.microsoft.com/office/word/2018/wordml/cex" xmlns:w16cid="http://schemas.microsoft.com/office/word/2016/wordml/cid" xmlns:w16="http://schemas.microsoft.com/office/word/2018/wordml" xmlns:w16du="http://schemas.microsoft.com/office/word/2023/wordml/word16du" xmlns:w16sdtdh="http://schemas.microsoft.com/office/word/2020/wordml/sdtdatahash" xmlns:w16sdtfl="http://schemas.microsoft.com/office/word/2024/wordml/sdtformatlock" xmlns:w16se="http://schemas.microsoft.com/office/word/2015/wordml/symex" xmlns:wpg="http://schemas.microsoft.com/office/word/2010/wordprocessingGroup" xmlns:wpi="http://schemas.microsoft.com/office/word/2010/wordprocessingInk" xmlns:wne="http://schemas.microsoft.com/office/word/2006/wordml" xmlns:wps="http://schemas.microsoft.com/office/word/2010/wordprocessingShape" mc:Ignorable="w14 w15 w16se w16cid w16 w16cex w16sdtdh w16sdtfl w16du wp14">
   <w:abstractNum w:abstractNumId="0" w15:restartNumberingAfterBreak="0">
     <w:nsid w:val="0EC14696"/>
     <w:multiLevelType w:val="multilevel"/>
@@ -1659,7 +1659,7 @@
     <w:lvl w:ilvl="0">
       <w:start w:val="1"/>
       <w:numFmt w:val="decimal"/>
-      <w:pStyle w:val="u1"/>
+      <w:pStyle w:val="Heading1"/>
       <w:suff w:val="space"/>
       <w:lvlText w:val="CHƯƠNG %1:"/>
       <w:lvlJc w:val="left"/>
@@ -1673,7 +1673,7 @@
     <w:lvl w:ilvl="1">
       <w:start w:val="1"/>
       <w:numFmt w:val="decimal"/>
-      <w:pStyle w:val="u2"/>
+      <w:pStyle w:val="Heading2"/>
       <w:suff w:val="space"/>
       <w:lvlText w:val="%1.%2"/>
       <w:lvlJc w:val="left"/>
@@ -1687,7 +1687,7 @@
     <w:lvl w:ilvl="2">
       <w:start w:val="1"/>
       <w:numFmt w:val="decimal"/>
-      <w:pStyle w:val="u3"/>
+      <w:pStyle w:val="Heading3"/>
       <w:suff w:val="space"/>
       <w:lvlText w:val="%1.%2.%3"/>
       <w:lvlJc w:val="left"/>
@@ -1802,7 +1802,7 @@
 </file>
 
 <file path=word/styles.xml><?xml version="1.0" encoding="utf-8"?>
-<w:styles xmlns:mc="http://schemas.openxmlformats.org/markup-compatibility/2006" xmlns:r="http://schemas.openxmlformats.org/officeDocument/2006/relationships" xmlns:w="http://schemas.openxmlformats.org/wordprocessingml/2006/main" xmlns:w14="http://schemas.microsoft.com/office/word/2010/wordml" xmlns:w15="http://schemas.microsoft.com/office/word/2012/wordml" xmlns:w16cex="http://schemas.microsoft.com/office/word/2018/wordml/cex" xmlns:w16cid="http://schemas.microsoft.com/office/word/2016/wordml/cid" xmlns:w16="http://schemas.microsoft.com/office/word/2018/wordml" xmlns:w16du="http://schemas.microsoft.com/office/word/2023/wordml/word16du" xmlns:w16sdtdh="http://schemas.microsoft.com/office/word/2020/wordml/sdtdatahash" xmlns:w16se="http://schemas.microsoft.com/office/word/2015/wordml/symex" mc:Ignorable="w14 w15 w16se w16cid w16 w16cex w16sdtdh w16du">
+<w:styles xmlns:mc="http://schemas.openxmlformats.org/markup-compatibility/2006" xmlns:r="http://schemas.openxmlformats.org/officeDocument/2006/relationships" xmlns:w="http://schemas.openxmlformats.org/wordprocessingml/2006/main" xmlns:w14="http://schemas.microsoft.com/office/word/2010/wordml" xmlns:w15="http://schemas.microsoft.com/office/word/2012/wordml" xmlns:w16cex="http://schemas.microsoft.com/office/word/2018/wordml/cex" xmlns:w16cid="http://schemas.microsoft.com/office/word/2016/wordml/cid" xmlns:w16="http://schemas.microsoft.com/office/word/2018/wordml" xmlns:w16du="http://schemas.microsoft.com/office/word/2023/wordml/word16du" xmlns:w16sdtdh="http://schemas.microsoft.com/office/word/2020/wordml/sdtdatahash" xmlns:w16sdtfl="http://schemas.microsoft.com/office/word/2024/wordml/sdtformatlock" xmlns:w16se="http://schemas.microsoft.com/office/word/2015/wordml/symex" mc:Ignorable="w14 w15 w16se w16cid w16 w16cex w16sdtdh w16sdtfl w16du">
   <w:docDefaults>
     <w:rPrDefault>
       <w:rPr>
@@ -2198,16 +2198,16 @@
     <w:lsdException w:name="Unresolved Mention" w:semiHidden="1" w:unhideWhenUsed="1"/>
     <w:lsdException w:name="Smart Link" w:semiHidden="1" w:unhideWhenUsed="1"/>
   </w:latentStyles>
-  <w:style w:type="paragraph" w:default="1" w:styleId="Binhthng">
+  <w:style w:type="paragraph" w:default="1" w:styleId="Normal">
     <w:name w:val="Normal"/>
     <w:qFormat/>
     <w:rsid w:val="00515679"/>
   </w:style>
-  <w:style w:type="paragraph" w:styleId="u1">
+  <w:style w:type="paragraph" w:styleId="Heading1">
     <w:name w:val="heading 1"/>
-    <w:basedOn w:val="Binhthng"/>
-    <w:next w:val="Binhthng"/>
-    <w:link w:val="u1Char"/>
+    <w:basedOn w:val="Normal"/>
+    <w:next w:val="Normal"/>
+    <w:link w:val="Heading1Char"/>
     <w:autoRedefine/>
     <w:uiPriority w:val="9"/>
     <w:qFormat/>
@@ -2227,11 +2227,11 @@
       <w:szCs w:val="40"/>
     </w:rPr>
   </w:style>
-  <w:style w:type="paragraph" w:styleId="u2">
+  <w:style w:type="paragraph" w:styleId="Heading2">
     <w:name w:val="heading 2"/>
-    <w:basedOn w:val="Binhthng"/>
-    <w:next w:val="Binhthng"/>
-    <w:link w:val="u2Char"/>
+    <w:basedOn w:val="Normal"/>
+    <w:next w:val="Normal"/>
+    <w:link w:val="Heading2Char"/>
     <w:autoRedefine/>
     <w:qFormat/>
     <w:rsid w:val="001B3CA8"/>
@@ -2249,11 +2249,11 @@
       <w:szCs w:val="24"/>
     </w:rPr>
   </w:style>
-  <w:style w:type="paragraph" w:styleId="u3">
+  <w:style w:type="paragraph" w:styleId="Heading3">
     <w:name w:val="heading 3"/>
-    <w:basedOn w:val="Binhthng"/>
-    <w:next w:val="Binhthng"/>
-    <w:link w:val="u3Char"/>
+    <w:basedOn w:val="Normal"/>
+    <w:next w:val="Normal"/>
+    <w:link w:val="Heading3Char"/>
     <w:autoRedefine/>
     <w:uiPriority w:val="9"/>
     <w:unhideWhenUsed/>
@@ -2274,11 +2274,11 @@
       <w:szCs w:val="28"/>
     </w:rPr>
   </w:style>
-  <w:style w:type="paragraph" w:styleId="u4">
+  <w:style w:type="paragraph" w:styleId="Heading4">
     <w:name w:val="heading 4"/>
-    <w:basedOn w:val="Binhthng"/>
-    <w:next w:val="Binhthng"/>
-    <w:link w:val="u4Char"/>
+    <w:basedOn w:val="Normal"/>
+    <w:next w:val="Normal"/>
+    <w:link w:val="Heading4Char"/>
     <w:uiPriority w:val="9"/>
     <w:semiHidden/>
     <w:unhideWhenUsed/>
@@ -2297,11 +2297,11 @@
       <w:color w:val="0F4761" w:themeColor="accent1" w:themeShade="BF"/>
     </w:rPr>
   </w:style>
-  <w:style w:type="paragraph" w:styleId="u5">
+  <w:style w:type="paragraph" w:styleId="Heading5">
     <w:name w:val="heading 5"/>
-    <w:basedOn w:val="Binhthng"/>
-    <w:next w:val="Binhthng"/>
-    <w:link w:val="u5Char"/>
+    <w:basedOn w:val="Normal"/>
+    <w:next w:val="Normal"/>
+    <w:link w:val="Heading5Char"/>
     <w:uiPriority w:val="9"/>
     <w:semiHidden/>
     <w:unhideWhenUsed/>
@@ -2318,11 +2318,11 @@
       <w:color w:val="0F4761" w:themeColor="accent1" w:themeShade="BF"/>
     </w:rPr>
   </w:style>
-  <w:style w:type="paragraph" w:styleId="u6">
+  <w:style w:type="paragraph" w:styleId="Heading6">
     <w:name w:val="heading 6"/>
-    <w:basedOn w:val="Binhthng"/>
-    <w:next w:val="Binhthng"/>
-    <w:link w:val="u6Char"/>
+    <w:basedOn w:val="Normal"/>
+    <w:next w:val="Normal"/>
+    <w:link w:val="Heading6Char"/>
     <w:uiPriority w:val="9"/>
     <w:semiHidden/>
     <w:unhideWhenUsed/>
@@ -2341,11 +2341,11 @@
       <w:color w:val="595959" w:themeColor="text1" w:themeTint="A6"/>
     </w:rPr>
   </w:style>
-  <w:style w:type="paragraph" w:styleId="u7">
+  <w:style w:type="paragraph" w:styleId="Heading7">
     <w:name w:val="heading 7"/>
-    <w:basedOn w:val="Binhthng"/>
-    <w:next w:val="Binhthng"/>
-    <w:link w:val="u7Char"/>
+    <w:basedOn w:val="Normal"/>
+    <w:next w:val="Normal"/>
+    <w:link w:val="Heading7Char"/>
     <w:uiPriority w:val="9"/>
     <w:semiHidden/>
     <w:unhideWhenUsed/>
@@ -2362,11 +2362,11 @@
       <w:color w:val="595959" w:themeColor="text1" w:themeTint="A6"/>
     </w:rPr>
   </w:style>
-  <w:style w:type="paragraph" w:styleId="u8">
+  <w:style w:type="paragraph" w:styleId="Heading8">
     <w:name w:val="heading 8"/>
-    <w:basedOn w:val="Binhthng"/>
-    <w:next w:val="Binhthng"/>
-    <w:link w:val="u8Char"/>
+    <w:basedOn w:val="Normal"/>
+    <w:next w:val="Normal"/>
+    <w:link w:val="Heading8Char"/>
     <w:uiPriority w:val="9"/>
     <w:semiHidden/>
     <w:unhideWhenUsed/>
@@ -2385,11 +2385,11 @@
       <w:color w:val="272727" w:themeColor="text1" w:themeTint="D8"/>
     </w:rPr>
   </w:style>
-  <w:style w:type="paragraph" w:styleId="u9">
+  <w:style w:type="paragraph" w:styleId="Heading9">
     <w:name w:val="heading 9"/>
-    <w:basedOn w:val="Binhthng"/>
-    <w:next w:val="Binhthng"/>
-    <w:link w:val="u9Char"/>
+    <w:basedOn w:val="Normal"/>
+    <w:next w:val="Normal"/>
+    <w:link w:val="Heading9Char"/>
     <w:uiPriority w:val="9"/>
     <w:semiHidden/>
     <w:unhideWhenUsed/>
@@ -2406,13 +2406,13 @@
       <w:color w:val="272727" w:themeColor="text1" w:themeTint="D8"/>
     </w:rPr>
   </w:style>
-  <w:style w:type="character" w:default="1" w:styleId="Phngmcinhcuaoanvn">
+  <w:style w:type="character" w:default="1" w:styleId="DefaultParagraphFont">
     <w:name w:val="Default Paragraph Font"/>
     <w:uiPriority w:val="1"/>
     <w:semiHidden/>
     <w:unhideWhenUsed/>
   </w:style>
-  <w:style w:type="table" w:default="1" w:styleId="BangThngthng">
+  <w:style w:type="table" w:default="1" w:styleId="TableNormal">
     <w:name w:val="Normal Table"/>
     <w:uiPriority w:val="99"/>
     <w:semiHidden/>
@@ -2427,15 +2427,15 @@
       </w:tblCellMar>
     </w:tblPr>
   </w:style>
-  <w:style w:type="numbering" w:default="1" w:styleId="Khngco">
+  <w:style w:type="numbering" w:default="1" w:styleId="NoList">
     <w:name w:val="No List"/>
     <w:uiPriority w:val="99"/>
     <w:semiHidden/>
     <w:unhideWhenUsed/>
   </w:style>
-  <w:style w:type="character" w:customStyle="1" w:styleId="u2Char">
-    <w:name w:val="Đầu đề 2 Char"/>
-    <w:link w:val="u2"/>
+  <w:style w:type="character" w:customStyle="1" w:styleId="Heading2Char">
+    <w:name w:val="Heading 2 Char"/>
+    <w:link w:val="Heading2"/>
     <w:rsid w:val="001B3CA8"/>
     <w:rPr>
       <w:rFonts w:eastAsia="Times New Roman"/>
@@ -2443,10 +2443,10 @@
       <w:szCs w:val="24"/>
     </w:rPr>
   </w:style>
-  <w:style w:type="character" w:customStyle="1" w:styleId="u1Char">
-    <w:name w:val="Đầu đề 1 Char"/>
-    <w:basedOn w:val="Phngmcinhcuaoanvn"/>
-    <w:link w:val="u1"/>
+  <w:style w:type="character" w:customStyle="1" w:styleId="Heading1Char">
+    <w:name w:val="Heading 1 Char"/>
+    <w:basedOn w:val="DefaultParagraphFont"/>
+    <w:link w:val="Heading1"/>
     <w:uiPriority w:val="9"/>
     <w:rsid w:val="001B3CA8"/>
     <w:rPr>
@@ -2456,10 +2456,10 @@
       <w:szCs w:val="40"/>
     </w:rPr>
   </w:style>
-  <w:style w:type="character" w:customStyle="1" w:styleId="u3Char">
-    <w:name w:val="Đầu đề 3 Char"/>
-    <w:basedOn w:val="Phngmcinhcuaoanvn"/>
-    <w:link w:val="u3"/>
+  <w:style w:type="character" w:customStyle="1" w:styleId="Heading3Char">
+    <w:name w:val="Heading 3 Char"/>
+    <w:basedOn w:val="DefaultParagraphFont"/>
+    <w:link w:val="Heading3"/>
     <w:uiPriority w:val="9"/>
     <w:rsid w:val="001B3CA8"/>
     <w:rPr>
@@ -2469,10 +2469,10 @@
       <w:szCs w:val="28"/>
     </w:rPr>
   </w:style>
-  <w:style w:type="character" w:customStyle="1" w:styleId="u4Char">
-    <w:name w:val="Đầu đề 4 Char"/>
-    <w:basedOn w:val="Phngmcinhcuaoanvn"/>
-    <w:link w:val="u4"/>
+  <w:style w:type="character" w:customStyle="1" w:styleId="Heading4Char">
+    <w:name w:val="Heading 4 Char"/>
+    <w:basedOn w:val="DefaultParagraphFont"/>
+    <w:link w:val="Heading4"/>
     <w:uiPriority w:val="9"/>
     <w:semiHidden/>
     <w:rsid w:val="004202EB"/>
@@ -2483,10 +2483,10 @@
       <w:color w:val="0F4761" w:themeColor="accent1" w:themeShade="BF"/>
     </w:rPr>
   </w:style>
-  <w:style w:type="character" w:customStyle="1" w:styleId="u5Char">
-    <w:name w:val="Đầu đề 5 Char"/>
-    <w:basedOn w:val="Phngmcinhcuaoanvn"/>
-    <w:link w:val="u5"/>
+  <w:style w:type="character" w:customStyle="1" w:styleId="Heading5Char">
+    <w:name w:val="Heading 5 Char"/>
+    <w:basedOn w:val="DefaultParagraphFont"/>
+    <w:link w:val="Heading5"/>
     <w:uiPriority w:val="9"/>
     <w:semiHidden/>
     <w:rsid w:val="004202EB"/>
@@ -2495,10 +2495,10 @@
       <w:color w:val="0F4761" w:themeColor="accent1" w:themeShade="BF"/>
     </w:rPr>
   </w:style>
-  <w:style w:type="character" w:customStyle="1" w:styleId="u6Char">
-    <w:name w:val="Đầu đề 6 Char"/>
-    <w:basedOn w:val="Phngmcinhcuaoanvn"/>
-    <w:link w:val="u6"/>
+  <w:style w:type="character" w:customStyle="1" w:styleId="Heading6Char">
+    <w:name w:val="Heading 6 Char"/>
+    <w:basedOn w:val="DefaultParagraphFont"/>
+    <w:link w:val="Heading6"/>
     <w:uiPriority w:val="9"/>
     <w:semiHidden/>
     <w:rsid w:val="004202EB"/>
@@ -2509,10 +2509,10 @@
       <w:color w:val="595959" w:themeColor="text1" w:themeTint="A6"/>
     </w:rPr>
   </w:style>
-  <w:style w:type="character" w:customStyle="1" w:styleId="u7Char">
-    <w:name w:val="Đầu đề 7 Char"/>
-    <w:basedOn w:val="Phngmcinhcuaoanvn"/>
-    <w:link w:val="u7"/>
+  <w:style w:type="character" w:customStyle="1" w:styleId="Heading7Char">
+    <w:name w:val="Heading 7 Char"/>
+    <w:basedOn w:val="DefaultParagraphFont"/>
+    <w:link w:val="Heading7"/>
     <w:uiPriority w:val="9"/>
     <w:semiHidden/>
     <w:rsid w:val="004202EB"/>
@@ -2521,10 +2521,10 @@
       <w:color w:val="595959" w:themeColor="text1" w:themeTint="A6"/>
     </w:rPr>
   </w:style>
-  <w:style w:type="character" w:customStyle="1" w:styleId="u8Char">
-    <w:name w:val="Đầu đề 8 Char"/>
-    <w:basedOn w:val="Phngmcinhcuaoanvn"/>
-    <w:link w:val="u8"/>
+  <w:style w:type="character" w:customStyle="1" w:styleId="Heading8Char">
+    <w:name w:val="Heading 8 Char"/>
+    <w:basedOn w:val="DefaultParagraphFont"/>
+    <w:link w:val="Heading8"/>
     <w:uiPriority w:val="9"/>
     <w:semiHidden/>
     <w:rsid w:val="004202EB"/>
@@ -2535,10 +2535,10 @@
       <w:color w:val="272727" w:themeColor="text1" w:themeTint="D8"/>
     </w:rPr>
   </w:style>
-  <w:style w:type="character" w:customStyle="1" w:styleId="u9Char">
-    <w:name w:val="Đầu đề 9 Char"/>
-    <w:basedOn w:val="Phngmcinhcuaoanvn"/>
-    <w:link w:val="u9"/>
+  <w:style w:type="character" w:customStyle="1" w:styleId="Heading9Char">
+    <w:name w:val="Heading 9 Char"/>
+    <w:basedOn w:val="DefaultParagraphFont"/>
+    <w:link w:val="Heading9"/>
     <w:uiPriority w:val="9"/>
     <w:semiHidden/>
     <w:rsid w:val="004202EB"/>
@@ -2547,11 +2547,11 @@
       <w:color w:val="272727" w:themeColor="text1" w:themeTint="D8"/>
     </w:rPr>
   </w:style>
-  <w:style w:type="paragraph" w:styleId="Tiu">
+  <w:style w:type="paragraph" w:styleId="Title">
     <w:name w:val="Title"/>
-    <w:basedOn w:val="Binhthng"/>
-    <w:next w:val="Binhthng"/>
-    <w:link w:val="TiuChar"/>
+    <w:basedOn w:val="Normal"/>
+    <w:next w:val="Normal"/>
+    <w:link w:val="TitleChar"/>
     <w:uiPriority w:val="10"/>
     <w:qFormat/>
     <w:rsid w:val="004202EB"/>
@@ -2567,10 +2567,10 @@
       <w:szCs w:val="56"/>
     </w:rPr>
   </w:style>
-  <w:style w:type="character" w:customStyle="1" w:styleId="TiuChar">
-    <w:name w:val="Tiêu đề Char"/>
-    <w:basedOn w:val="Phngmcinhcuaoanvn"/>
-    <w:link w:val="Tiu"/>
+  <w:style w:type="character" w:customStyle="1" w:styleId="TitleChar">
+    <w:name w:val="Title Char"/>
+    <w:basedOn w:val="DefaultParagraphFont"/>
+    <w:link w:val="Title"/>
     <w:uiPriority w:val="10"/>
     <w:rsid w:val="004202EB"/>
     <w:rPr>
@@ -2581,11 +2581,11 @@
       <w:szCs w:val="56"/>
     </w:rPr>
   </w:style>
-  <w:style w:type="paragraph" w:styleId="Tiuphu">
+  <w:style w:type="paragraph" w:styleId="Subtitle">
     <w:name w:val="Subtitle"/>
-    <w:basedOn w:val="Binhthng"/>
-    <w:next w:val="Binhthng"/>
-    <w:link w:val="TiuphuChar"/>
+    <w:basedOn w:val="Normal"/>
+    <w:next w:val="Normal"/>
+    <w:link w:val="SubtitleChar"/>
     <w:uiPriority w:val="11"/>
     <w:qFormat/>
     <w:rsid w:val="004202EB"/>
@@ -2602,10 +2602,10 @@
       <w:szCs w:val="28"/>
     </w:rPr>
   </w:style>
-  <w:style w:type="character" w:customStyle="1" w:styleId="TiuphuChar">
-    <w:name w:val="Tiêu đề phụ Char"/>
-    <w:basedOn w:val="Phngmcinhcuaoanvn"/>
-    <w:link w:val="Tiuphu"/>
+  <w:style w:type="character" w:customStyle="1" w:styleId="SubtitleChar">
+    <w:name w:val="Subtitle Char"/>
+    <w:basedOn w:val="DefaultParagraphFont"/>
+    <w:link w:val="Subtitle"/>
     <w:uiPriority w:val="11"/>
     <w:rsid w:val="004202EB"/>
     <w:rPr>
@@ -2616,11 +2616,11 @@
       <w:szCs w:val="28"/>
     </w:rPr>
   </w:style>
-  <w:style w:type="paragraph" w:styleId="Litrichdn">
+  <w:style w:type="paragraph" w:styleId="Quote">
     <w:name w:val="Quote"/>
-    <w:basedOn w:val="Binhthng"/>
-    <w:next w:val="Binhthng"/>
-    <w:link w:val="LitrichdnChar"/>
+    <w:basedOn w:val="Normal"/>
+    <w:next w:val="Normal"/>
+    <w:link w:val="QuoteChar"/>
     <w:uiPriority w:val="29"/>
     <w:qFormat/>
     <w:rsid w:val="004202EB"/>
@@ -2634,10 +2634,10 @@
       <w:color w:val="404040" w:themeColor="text1" w:themeTint="BF"/>
     </w:rPr>
   </w:style>
-  <w:style w:type="character" w:customStyle="1" w:styleId="LitrichdnChar">
-    <w:name w:val="Lời trích dẫn Char"/>
-    <w:basedOn w:val="Phngmcinhcuaoanvn"/>
-    <w:link w:val="Litrichdn"/>
+  <w:style w:type="character" w:customStyle="1" w:styleId="QuoteChar">
+    <w:name w:val="Quote Char"/>
+    <w:basedOn w:val="DefaultParagraphFont"/>
+    <w:link w:val="Quote"/>
     <w:uiPriority w:val="29"/>
     <w:rsid w:val="004202EB"/>
     <w:rPr>
@@ -2646,9 +2646,9 @@
       <w:color w:val="404040" w:themeColor="text1" w:themeTint="BF"/>
     </w:rPr>
   </w:style>
-  <w:style w:type="paragraph" w:styleId="oancuaDanhsach">
+  <w:style w:type="paragraph" w:styleId="ListParagraph">
     <w:name w:val="List Paragraph"/>
-    <w:basedOn w:val="Binhthng"/>
+    <w:basedOn w:val="Normal"/>
     <w:uiPriority w:val="34"/>
     <w:qFormat/>
     <w:rsid w:val="004202EB"/>
@@ -2657,9 +2657,9 @@
       <w:contextualSpacing/>
     </w:pPr>
   </w:style>
-  <w:style w:type="character" w:styleId="NhnmnhThm">
+  <w:style w:type="character" w:styleId="IntenseEmphasis">
     <w:name w:val="Intense Emphasis"/>
-    <w:basedOn w:val="Phngmcinhcuaoanvn"/>
+    <w:basedOn w:val="DefaultParagraphFont"/>
     <w:uiPriority w:val="21"/>
     <w:qFormat/>
     <w:rsid w:val="004202EB"/>
@@ -2669,11 +2669,11 @@
       <w:color w:val="0F4761" w:themeColor="accent1" w:themeShade="BF"/>
     </w:rPr>
   </w:style>
-  <w:style w:type="paragraph" w:styleId="Nhaykepm">
+  <w:style w:type="paragraph" w:styleId="IntenseQuote">
     <w:name w:val="Intense Quote"/>
-    <w:basedOn w:val="Binhthng"/>
-    <w:next w:val="Binhthng"/>
-    <w:link w:val="NhaykepmChar"/>
+    <w:basedOn w:val="Normal"/>
+    <w:next w:val="Normal"/>
+    <w:link w:val="IntenseQuoteChar"/>
     <w:uiPriority w:val="30"/>
     <w:qFormat/>
     <w:rsid w:val="004202EB"/>
@@ -2692,10 +2692,10 @@
       <w:color w:val="0F4761" w:themeColor="accent1" w:themeShade="BF"/>
     </w:rPr>
   </w:style>
-  <w:style w:type="character" w:customStyle="1" w:styleId="NhaykepmChar">
-    <w:name w:val="Nháy kép Đậm Char"/>
-    <w:basedOn w:val="Phngmcinhcuaoanvn"/>
-    <w:link w:val="Nhaykepm"/>
+  <w:style w:type="character" w:customStyle="1" w:styleId="IntenseQuoteChar">
+    <w:name w:val="Intense Quote Char"/>
+    <w:basedOn w:val="DefaultParagraphFont"/>
+    <w:link w:val="IntenseQuote"/>
     <w:uiPriority w:val="30"/>
     <w:rsid w:val="004202EB"/>
     <w:rPr>
@@ -2704,9 +2704,9 @@
       <w:color w:val="0F4761" w:themeColor="accent1" w:themeShade="BF"/>
     </w:rPr>
   </w:style>
-  <w:style w:type="character" w:styleId="ThamchiuNhnmnh">
+  <w:style w:type="character" w:styleId="IntenseReference">
     <w:name w:val="Intense Reference"/>
-    <w:basedOn w:val="Phngmcinhcuaoanvn"/>
+    <w:basedOn w:val="DefaultParagraphFont"/>
     <w:uiPriority w:val="32"/>
     <w:qFormat/>
     <w:rsid w:val="004202EB"/>
@@ -2718,10 +2718,10 @@
       <w:spacing w:val="5"/>
     </w:rPr>
   </w:style>
-  <w:style w:type="paragraph" w:styleId="Chuthich">
+  <w:style w:type="paragraph" w:styleId="Caption">
     <w:name w:val="caption"/>
-    <w:basedOn w:val="Binhthng"/>
-    <w:next w:val="Binhthng"/>
+    <w:basedOn w:val="Normal"/>
+    <w:next w:val="Normal"/>
     <w:uiPriority w:val="35"/>
     <w:unhideWhenUsed/>
     <w:qFormat/>

</xml_diff>